<commit_message>
new menu and rerender
</commit_message>
<xml_diff>
--- a/_site/doc/assessor-intro.docx
+++ b/_site/doc/assessor-intro.docx
@@ -14,14 +14,6 @@
       </w:r>
       <w:r>
         <w:t xml:space="preserve">information</w:t>
-      </w:r>
-    </w:p>
-    <w:p>
-      <w:pPr>
-        <w:pStyle w:val="Author"/>
-      </w:pPr>
-      <w:r>
-        <w:t xml:space="preserve">Andreas</w:t>
       </w:r>
     </w:p>
     <w:p>

</xml_diff>